<commit_message>
update jupyter part one file
</commit_message>
<xml_diff>
--- a/Web Scraping Homework.docx
+++ b/Web Scraping Homework.docx
@@ -289,12 +289,14 @@
         <w:rPr>
           <w:rFonts w:ascii="Helvetica" w:hAnsi="Helvetica"/>
           <w:color w:val="000000"/>
-        </w:rPr>
-      </w:pPr>
-      <w:r>
-        <w:rPr>
-          <w:rFonts w:ascii="Helvetica" w:hAnsi="Helvetica"/>
-          <w:color w:val="000000"/>
+          <w:highlight w:val="yellow"/>
+        </w:rPr>
+      </w:pPr>
+      <w:r>
+        <w:rPr>
+          <w:rFonts w:ascii="Helvetica" w:hAnsi="Helvetica"/>
+          <w:color w:val="000000"/>
+          <w:highlight w:val="yellow"/>
         </w:rPr>
         <w:t xml:space="preserve">Complete your initial scraping using </w:t>
       </w:r>
@@ -303,6 +305,7 @@
         <w:rPr>
           <w:rFonts w:ascii="Helvetica" w:hAnsi="Helvetica"/>
           <w:color w:val="000000"/>
+          <w:highlight w:val="yellow"/>
         </w:rPr>
         <w:t>Jupyter</w:t>
       </w:r>
@@ -311,6 +314,7 @@
         <w:rPr>
           <w:rFonts w:ascii="Helvetica" w:hAnsi="Helvetica"/>
           <w:color w:val="000000"/>
+          <w:highlight w:val="yellow"/>
         </w:rPr>
         <w:t xml:space="preserve"> Notebook, </w:t>
       </w:r>
@@ -319,6 +323,7 @@
         <w:rPr>
           <w:rFonts w:ascii="Helvetica" w:hAnsi="Helvetica"/>
           <w:color w:val="000000"/>
+          <w:highlight w:val="yellow"/>
         </w:rPr>
         <w:t>BeautifulSoup</w:t>
       </w:r>
@@ -327,6 +332,7 @@
         <w:rPr>
           <w:rFonts w:ascii="Helvetica" w:hAnsi="Helvetica"/>
           <w:color w:val="000000"/>
+          <w:highlight w:val="yellow"/>
         </w:rPr>
         <w:t>, Pandas, and Requests/Splinter.</w:t>
       </w:r>
@@ -342,12 +348,14 @@
         <w:rPr>
           <w:rFonts w:ascii="Helvetica" w:hAnsi="Helvetica"/>
           <w:color w:val="000000"/>
-        </w:rPr>
-      </w:pPr>
-      <w:r>
-        <w:rPr>
-          <w:rFonts w:ascii="Helvetica" w:hAnsi="Helvetica"/>
-          <w:color w:val="000000"/>
+          <w:highlight w:val="yellow"/>
+        </w:rPr>
+      </w:pPr>
+      <w:r>
+        <w:rPr>
+          <w:rFonts w:ascii="Helvetica" w:hAnsi="Helvetica"/>
+          <w:color w:val="000000"/>
+          <w:highlight w:val="yellow"/>
         </w:rPr>
         <w:t xml:space="preserve">Create a </w:t>
       </w:r>
@@ -356,6 +364,7 @@
         <w:rPr>
           <w:rFonts w:ascii="Helvetica" w:hAnsi="Helvetica"/>
           <w:color w:val="000000"/>
+          <w:highlight w:val="yellow"/>
         </w:rPr>
         <w:t>Jupyter</w:t>
       </w:r>
@@ -364,6 +373,7 @@
         <w:rPr>
           <w:rFonts w:ascii="Helvetica" w:hAnsi="Helvetica"/>
           <w:color w:val="000000"/>
+          <w:highlight w:val="yellow"/>
         </w:rPr>
         <w:t xml:space="preserve"> Notebook file called</w:t>
       </w:r>
@@ -372,6 +382,7 @@
           <w:rStyle w:val="apple-converted-space"/>
           <w:rFonts w:ascii="Helvetica" w:hAnsi="Helvetica"/>
           <w:color w:val="000000"/>
+          <w:highlight w:val="yellow"/>
         </w:rPr>
         <w:t> </w:t>
       </w:r>
@@ -381,6 +392,7 @@
           <w:rStyle w:val="HTMLCode"/>
           <w:rFonts w:ascii="Helvetica" w:eastAsiaTheme="minorEastAsia" w:hAnsi="Helvetica"/>
           <w:color w:val="000000"/>
+          <w:highlight w:val="yellow"/>
         </w:rPr>
         <w:t>mission_to_</w:t>
       </w:r>
@@ -390,6 +402,7 @@
           <w:rStyle w:val="HTMLCode"/>
           <w:rFonts w:ascii="Helvetica" w:eastAsiaTheme="minorEastAsia" w:hAnsi="Helvetica"/>
           <w:color w:val="000000"/>
+          <w:highlight w:val="yellow"/>
         </w:rPr>
         <w:t>mars.ipynb</w:t>
       </w:r>
@@ -400,6 +413,7 @@
           <w:rStyle w:val="apple-converted-space"/>
           <w:rFonts w:ascii="Helvetica" w:hAnsi="Helvetica"/>
           <w:color w:val="000000"/>
+          <w:highlight w:val="yellow"/>
         </w:rPr>
         <w:t> </w:t>
       </w:r>
@@ -407,6 +421,7 @@
         <w:rPr>
           <w:rFonts w:ascii="Helvetica" w:hAnsi="Helvetica"/>
           <w:color w:val="000000"/>
+          <w:highlight w:val="yellow"/>
         </w:rPr>
         <w:t>and use this to complete all of your scraping and analysis tasks. The following outlines what you need to scrape.</w:t>
       </w:r>
@@ -424,6 +439,7 @@
         <w:rPr>
           <w:rFonts w:ascii="Helvetica" w:hAnsi="Helvetica"/>
           <w:color w:val="000000"/>
+          <w:highlight w:val="yellow"/>
         </w:rPr>
         <w:t>NASA Mars News</w:t>
       </w:r>
@@ -439,12 +455,14 @@
         <w:rPr>
           <w:rFonts w:ascii="Helvetica" w:hAnsi="Helvetica"/>
           <w:color w:val="000000"/>
-        </w:rPr>
-      </w:pPr>
-      <w:r>
-        <w:rPr>
-          <w:rFonts w:ascii="Helvetica" w:hAnsi="Helvetica"/>
-          <w:color w:val="000000"/>
+          <w:highlight w:val="yellow"/>
+        </w:rPr>
+      </w:pPr>
+      <w:r>
+        <w:rPr>
+          <w:rFonts w:ascii="Helvetica" w:hAnsi="Helvetica"/>
+          <w:color w:val="000000"/>
+          <w:highlight w:val="yellow"/>
         </w:rPr>
         <w:t>Scrape the</w:t>
       </w:r>
@@ -453,6 +471,7 @@
           <w:rStyle w:val="apple-converted-space"/>
           <w:rFonts w:ascii="Helvetica" w:hAnsi="Helvetica"/>
           <w:color w:val="000000"/>
+          <w:highlight w:val="yellow"/>
         </w:rPr>
         <w:t> </w:t>
       </w:r>
@@ -461,6 +480,7 @@
           <w:rPr>
             <w:rStyle w:val="Hyperlink"/>
             <w:rFonts w:ascii="Helvetica" w:hAnsi="Helvetica"/>
+            <w:highlight w:val="yellow"/>
           </w:rPr>
           <w:t>NASA Mars News Site</w:t>
         </w:r>
@@ -470,6 +490,7 @@
           <w:rStyle w:val="apple-converted-space"/>
           <w:rFonts w:ascii="Helvetica" w:hAnsi="Helvetica"/>
           <w:color w:val="000000"/>
+          <w:highlight w:val="yellow"/>
         </w:rPr>
         <w:t> </w:t>
       </w:r>
@@ -477,6 +498,7 @@
         <w:rPr>
           <w:rFonts w:ascii="Helvetica" w:hAnsi="Helvetica"/>
           <w:color w:val="000000"/>
+          <w:highlight w:val="yellow"/>
         </w:rPr>
         <w:t>and collect the latest News Title and Paragraph Text. Assign the text to variables that you can reference later.</w:t>
       </w:r>
@@ -489,6 +511,7 @@
           <w:rStyle w:val="HTMLCode"/>
           <w:rFonts w:ascii="Helvetica" w:hAnsi="Helvetica"/>
           <w:color w:val="000000"/>
+          <w:highlight w:val="yellow"/>
         </w:rPr>
       </w:pPr>
       <w:r>
@@ -496,6 +519,7 @@
           <w:rStyle w:val="c1"/>
           <w:rFonts w:ascii="Helvetica" w:hAnsi="Helvetica"/>
           <w:color w:val="000000"/>
+          <w:highlight w:val="yellow"/>
         </w:rPr>
         <w:t># Example:</w:t>
       </w:r>
@@ -508,6 +532,7 @@
           <w:rStyle w:val="HTMLCode"/>
           <w:rFonts w:ascii="Helvetica" w:hAnsi="Helvetica"/>
           <w:color w:val="000000"/>
+          <w:highlight w:val="yellow"/>
         </w:rPr>
       </w:pPr>
       <w:proofErr w:type="spellStart"/>
@@ -516,6 +541,7 @@
           <w:rStyle w:val="n"/>
           <w:rFonts w:ascii="Helvetica" w:eastAsiaTheme="majorEastAsia" w:hAnsi="Helvetica"/>
           <w:color w:val="000000"/>
+          <w:highlight w:val="yellow"/>
         </w:rPr>
         <w:t>news_title</w:t>
       </w:r>
@@ -525,6 +551,7 @@
           <w:rStyle w:val="line"/>
           <w:rFonts w:ascii="Helvetica" w:hAnsi="Helvetica"/>
           <w:color w:val="000000"/>
+          <w:highlight w:val="yellow"/>
         </w:rPr>
         <w:t xml:space="preserve"> </w:t>
       </w:r>
@@ -533,6 +560,7 @@
           <w:rStyle w:val="o"/>
           <w:rFonts w:ascii="Helvetica" w:hAnsi="Helvetica"/>
           <w:color w:val="000000"/>
+          <w:highlight w:val="yellow"/>
         </w:rPr>
         <w:t>=</w:t>
       </w:r>
@@ -541,6 +569,7 @@
           <w:rStyle w:val="line"/>
           <w:rFonts w:ascii="Helvetica" w:hAnsi="Helvetica"/>
           <w:color w:val="000000"/>
+          <w:highlight w:val="yellow"/>
         </w:rPr>
         <w:t xml:space="preserve"> </w:t>
       </w:r>
@@ -549,6 +578,7 @@
           <w:rStyle w:val="s"/>
           <w:rFonts w:ascii="Helvetica" w:hAnsi="Helvetica"/>
           <w:color w:val="000000"/>
+          <w:highlight w:val="yellow"/>
         </w:rPr>
         <w:t>"NASA's Next Mars Mission to Investigate Interior of Red Planet"</w:t>
       </w:r>
@@ -561,6 +591,7 @@
           <w:rStyle w:val="HTMLCode"/>
           <w:rFonts w:ascii="Helvetica" w:hAnsi="Helvetica"/>
           <w:color w:val="000000"/>
+          <w:highlight w:val="yellow"/>
         </w:rPr>
       </w:pPr>
     </w:p>
@@ -579,6 +610,7 @@
           <w:rStyle w:val="n"/>
           <w:rFonts w:ascii="Helvetica" w:eastAsiaTheme="majorEastAsia" w:hAnsi="Helvetica"/>
           <w:color w:val="000000"/>
+          <w:highlight w:val="yellow"/>
         </w:rPr>
         <w:t>news_p</w:t>
       </w:r>
@@ -588,6 +620,7 @@
           <w:rStyle w:val="line"/>
           <w:rFonts w:ascii="Helvetica" w:hAnsi="Helvetica"/>
           <w:color w:val="000000"/>
+          <w:highlight w:val="yellow"/>
         </w:rPr>
         <w:t xml:space="preserve"> </w:t>
       </w:r>
@@ -596,6 +629,7 @@
           <w:rStyle w:val="o"/>
           <w:rFonts w:ascii="Helvetica" w:hAnsi="Helvetica"/>
           <w:color w:val="000000"/>
+          <w:highlight w:val="yellow"/>
         </w:rPr>
         <w:t>=</w:t>
       </w:r>
@@ -604,6 +638,7 @@
           <w:rStyle w:val="line"/>
           <w:rFonts w:ascii="Helvetica" w:hAnsi="Helvetica"/>
           <w:color w:val="000000"/>
+          <w:highlight w:val="yellow"/>
         </w:rPr>
         <w:t xml:space="preserve"> </w:t>
       </w:r>
@@ -612,6 +647,7 @@
           <w:rStyle w:val="s"/>
           <w:rFonts w:ascii="Helvetica" w:hAnsi="Helvetica"/>
           <w:color w:val="000000"/>
+          <w:highlight w:val="yellow"/>
         </w:rPr>
         <w:t xml:space="preserve">"Preparation of NASA's next spacecraft to Mars, </w:t>
       </w:r>
@@ -621,6 +657,7 @@
           <w:rStyle w:val="s"/>
           <w:rFonts w:ascii="Helvetica" w:hAnsi="Helvetica"/>
           <w:color w:val="000000"/>
+          <w:highlight w:val="yellow"/>
         </w:rPr>
         <w:t>InSight</w:t>
       </w:r>
@@ -630,6 +667,7 @@
           <w:rStyle w:val="s"/>
           <w:rFonts w:ascii="Helvetica" w:hAnsi="Helvetica"/>
           <w:color w:val="000000"/>
+          <w:highlight w:val="yellow"/>
         </w:rPr>
         <w:t>, has ramped up this summer, on course for launch next May from Vandenberg Air Force Base in central California -- the first interplanetary launch in history from America's West Coast."</w:t>
       </w:r>
@@ -641,12 +679,14 @@
         <w:rPr>
           <w:rFonts w:ascii="Helvetica" w:hAnsi="Helvetica"/>
           <w:color w:val="000000"/>
-        </w:rPr>
-      </w:pPr>
-      <w:r>
-        <w:rPr>
-          <w:rFonts w:ascii="Helvetica" w:hAnsi="Helvetica"/>
-          <w:color w:val="000000"/>
+          <w:highlight w:val="yellow"/>
+        </w:rPr>
+      </w:pPr>
+      <w:r>
+        <w:rPr>
+          <w:rFonts w:ascii="Helvetica" w:hAnsi="Helvetica"/>
+          <w:color w:val="000000"/>
+          <w:highlight w:val="yellow"/>
         </w:rPr>
         <w:lastRenderedPageBreak/>
         <w:t>JPL Mars Space Images - Featured Image</w:t>
@@ -663,12 +703,14 @@
         <w:rPr>
           <w:rFonts w:ascii="Helvetica" w:hAnsi="Helvetica"/>
           <w:color w:val="000000"/>
-        </w:rPr>
-      </w:pPr>
-      <w:r>
-        <w:rPr>
-          <w:rFonts w:ascii="Helvetica" w:hAnsi="Helvetica"/>
-          <w:color w:val="000000"/>
+          <w:highlight w:val="yellow"/>
+        </w:rPr>
+      </w:pPr>
+      <w:r>
+        <w:rPr>
+          <w:rFonts w:ascii="Helvetica" w:hAnsi="Helvetica"/>
+          <w:color w:val="000000"/>
+          <w:highlight w:val="yellow"/>
         </w:rPr>
         <w:t xml:space="preserve">Visit the </w:t>
       </w:r>
@@ -677,6 +719,7 @@
         <w:rPr>
           <w:rFonts w:ascii="Helvetica" w:hAnsi="Helvetica"/>
           <w:color w:val="000000"/>
+          <w:highlight w:val="yellow"/>
         </w:rPr>
         <w:t>url</w:t>
       </w:r>
@@ -685,6 +728,7 @@
         <w:rPr>
           <w:rFonts w:ascii="Helvetica" w:hAnsi="Helvetica"/>
           <w:color w:val="000000"/>
+          <w:highlight w:val="yellow"/>
         </w:rPr>
         <w:t xml:space="preserve"> for JPL Featured Space Image</w:t>
       </w:r>
@@ -693,6 +737,7 @@
           <w:rStyle w:val="apple-converted-space"/>
           <w:rFonts w:ascii="Helvetica" w:hAnsi="Helvetica"/>
           <w:color w:val="000000"/>
+          <w:highlight w:val="yellow"/>
         </w:rPr>
         <w:t> </w:t>
       </w:r>
@@ -701,6 +746,7 @@
           <w:rPr>
             <w:rStyle w:val="Hyperlink"/>
             <w:rFonts w:ascii="Helvetica" w:hAnsi="Helvetica"/>
+            <w:highlight w:val="yellow"/>
           </w:rPr>
           <w:t>here</w:t>
         </w:r>
@@ -709,6 +755,7 @@
         <w:rPr>
           <w:rFonts w:ascii="Helvetica" w:hAnsi="Helvetica"/>
           <w:color w:val="000000"/>
+          <w:highlight w:val="yellow"/>
         </w:rPr>
         <w:t>.</w:t>
       </w:r>
@@ -724,12 +771,14 @@
         <w:rPr>
           <w:rFonts w:ascii="Helvetica" w:hAnsi="Helvetica"/>
           <w:color w:val="000000"/>
-        </w:rPr>
-      </w:pPr>
-      <w:r>
-        <w:rPr>
-          <w:rFonts w:ascii="Helvetica" w:hAnsi="Helvetica"/>
-          <w:color w:val="000000"/>
+          <w:highlight w:val="yellow"/>
+        </w:rPr>
+      </w:pPr>
+      <w:r>
+        <w:rPr>
+          <w:rFonts w:ascii="Helvetica" w:hAnsi="Helvetica"/>
+          <w:color w:val="000000"/>
+          <w:highlight w:val="yellow"/>
         </w:rPr>
         <w:t xml:space="preserve">Use splinter to navigate the site and find the image </w:t>
       </w:r>
@@ -738,6 +787,7 @@
         <w:rPr>
           <w:rFonts w:ascii="Helvetica" w:hAnsi="Helvetica"/>
           <w:color w:val="000000"/>
+          <w:highlight w:val="yellow"/>
         </w:rPr>
         <w:t>url</w:t>
       </w:r>
@@ -746,6 +796,7 @@
         <w:rPr>
           <w:rFonts w:ascii="Helvetica" w:hAnsi="Helvetica"/>
           <w:color w:val="000000"/>
+          <w:highlight w:val="yellow"/>
         </w:rPr>
         <w:t xml:space="preserve"> for the current Featured Mars Image and assign the </w:t>
       </w:r>
@@ -754,6 +805,7 @@
         <w:rPr>
           <w:rFonts w:ascii="Helvetica" w:hAnsi="Helvetica"/>
           <w:color w:val="000000"/>
+          <w:highlight w:val="yellow"/>
         </w:rPr>
         <w:t>url</w:t>
       </w:r>
@@ -762,6 +814,7 @@
         <w:rPr>
           <w:rFonts w:ascii="Helvetica" w:hAnsi="Helvetica"/>
           <w:color w:val="000000"/>
+          <w:highlight w:val="yellow"/>
         </w:rPr>
         <w:t xml:space="preserve"> string to a variable called</w:t>
       </w:r>
@@ -770,6 +823,7 @@
           <w:rStyle w:val="apple-converted-space"/>
           <w:rFonts w:ascii="Helvetica" w:hAnsi="Helvetica"/>
           <w:color w:val="000000"/>
+          <w:highlight w:val="yellow"/>
         </w:rPr>
         <w:t> </w:t>
       </w:r>
@@ -779,6 +833,7 @@
           <w:rStyle w:val="HTMLCode"/>
           <w:rFonts w:ascii="Helvetica" w:hAnsi="Helvetica"/>
           <w:color w:val="000000"/>
+          <w:highlight w:val="yellow"/>
         </w:rPr>
         <w:t>featured_image_url</w:t>
       </w:r>
@@ -787,6 +842,7 @@
         <w:rPr>
           <w:rFonts w:ascii="Helvetica" w:hAnsi="Helvetica"/>
           <w:color w:val="000000"/>
+          <w:highlight w:val="yellow"/>
         </w:rPr>
         <w:t>.</w:t>
       </w:r>
@@ -802,12 +858,14 @@
         <w:rPr>
           <w:rFonts w:ascii="Helvetica" w:hAnsi="Helvetica"/>
           <w:color w:val="000000"/>
-        </w:rPr>
-      </w:pPr>
-      <w:r>
-        <w:rPr>
-          <w:rFonts w:ascii="Helvetica" w:hAnsi="Helvetica"/>
-          <w:color w:val="000000"/>
+          <w:highlight w:val="yellow"/>
+        </w:rPr>
+      </w:pPr>
+      <w:r>
+        <w:rPr>
+          <w:rFonts w:ascii="Helvetica" w:hAnsi="Helvetica"/>
+          <w:color w:val="000000"/>
+          <w:highlight w:val="yellow"/>
         </w:rPr>
         <w:t xml:space="preserve">Make sure to find the image </w:t>
       </w:r>
@@ -816,6 +874,7 @@
         <w:rPr>
           <w:rFonts w:ascii="Helvetica" w:hAnsi="Helvetica"/>
           <w:color w:val="000000"/>
+          <w:highlight w:val="yellow"/>
         </w:rPr>
         <w:t>url</w:t>
       </w:r>
@@ -824,6 +883,7 @@
         <w:rPr>
           <w:rFonts w:ascii="Helvetica" w:hAnsi="Helvetica"/>
           <w:color w:val="000000"/>
+          <w:highlight w:val="yellow"/>
         </w:rPr>
         <w:t xml:space="preserve"> to the full size</w:t>
       </w:r>
@@ -832,6 +892,7 @@
           <w:rStyle w:val="apple-converted-space"/>
           <w:rFonts w:ascii="Helvetica" w:hAnsi="Helvetica"/>
           <w:color w:val="000000"/>
+          <w:highlight w:val="yellow"/>
         </w:rPr>
         <w:t> </w:t>
       </w:r>
@@ -840,6 +901,7 @@
           <w:rStyle w:val="HTMLCode"/>
           <w:rFonts w:ascii="Helvetica" w:hAnsi="Helvetica"/>
           <w:color w:val="000000"/>
+          <w:highlight w:val="yellow"/>
         </w:rPr>
         <w:t>.jpg</w:t>
       </w:r>
@@ -848,6 +910,7 @@
           <w:rStyle w:val="apple-converted-space"/>
           <w:rFonts w:ascii="Helvetica" w:hAnsi="Helvetica"/>
           <w:color w:val="000000"/>
+          <w:highlight w:val="yellow"/>
         </w:rPr>
         <w:t> </w:t>
       </w:r>
@@ -855,6 +918,7 @@
         <w:rPr>
           <w:rFonts w:ascii="Helvetica" w:hAnsi="Helvetica"/>
           <w:color w:val="000000"/>
+          <w:highlight w:val="yellow"/>
         </w:rPr>
         <w:t>image.</w:t>
       </w:r>
@@ -870,12 +934,14 @@
         <w:rPr>
           <w:rFonts w:ascii="Helvetica" w:hAnsi="Helvetica"/>
           <w:color w:val="000000"/>
-        </w:rPr>
-      </w:pPr>
-      <w:r>
-        <w:rPr>
-          <w:rFonts w:ascii="Helvetica" w:hAnsi="Helvetica"/>
-          <w:color w:val="000000"/>
+          <w:highlight w:val="yellow"/>
+        </w:rPr>
+      </w:pPr>
+      <w:r>
+        <w:rPr>
+          <w:rFonts w:ascii="Helvetica" w:hAnsi="Helvetica"/>
+          <w:color w:val="000000"/>
+          <w:highlight w:val="yellow"/>
         </w:rPr>
         <w:t xml:space="preserve">Make sure to save a complete </w:t>
       </w:r>
@@ -884,6 +950,7 @@
         <w:rPr>
           <w:rFonts w:ascii="Helvetica" w:hAnsi="Helvetica"/>
           <w:color w:val="000000"/>
+          <w:highlight w:val="yellow"/>
         </w:rPr>
         <w:t>url</w:t>
       </w:r>
@@ -892,6 +959,7 @@
         <w:rPr>
           <w:rFonts w:ascii="Helvetica" w:hAnsi="Helvetica"/>
           <w:color w:val="000000"/>
+          <w:highlight w:val="yellow"/>
         </w:rPr>
         <w:t xml:space="preserve"> string for this image.</w:t>
       </w:r>
@@ -904,6 +972,7 @@
           <w:rStyle w:val="HTMLCode"/>
           <w:rFonts w:ascii="Helvetica" w:hAnsi="Helvetica"/>
           <w:color w:val="000000"/>
+          <w:highlight w:val="yellow"/>
         </w:rPr>
       </w:pPr>
       <w:r>
@@ -911,6 +980,7 @@
           <w:rStyle w:val="c1"/>
           <w:rFonts w:ascii="Helvetica" w:hAnsi="Helvetica"/>
           <w:color w:val="000000"/>
+          <w:highlight w:val="yellow"/>
         </w:rPr>
         <w:t># Example:</w:t>
       </w:r>
@@ -922,6 +992,7 @@
         <w:rPr>
           <w:rFonts w:ascii="Helvetica" w:hAnsi="Helvetica"/>
           <w:color w:val="000000"/>
+          <w:highlight w:val="yellow"/>
         </w:rPr>
       </w:pPr>
       <w:proofErr w:type="spellStart"/>
@@ -930,6 +1001,7 @@
           <w:rStyle w:val="n"/>
           <w:rFonts w:ascii="Helvetica" w:eastAsiaTheme="majorEastAsia" w:hAnsi="Helvetica"/>
           <w:color w:val="000000"/>
+          <w:highlight w:val="yellow"/>
         </w:rPr>
         <w:t>featured_image_url</w:t>
       </w:r>
@@ -939,6 +1011,7 @@
           <w:rStyle w:val="line"/>
           <w:rFonts w:ascii="Helvetica" w:hAnsi="Helvetica"/>
           <w:color w:val="000000"/>
+          <w:highlight w:val="yellow"/>
         </w:rPr>
         <w:t xml:space="preserve"> </w:t>
       </w:r>
@@ -947,6 +1020,7 @@
           <w:rStyle w:val="o"/>
           <w:rFonts w:ascii="Helvetica" w:hAnsi="Helvetica"/>
           <w:color w:val="000000"/>
+          <w:highlight w:val="yellow"/>
         </w:rPr>
         <w:t>=</w:t>
       </w:r>
@@ -955,6 +1029,7 @@
           <w:rStyle w:val="line"/>
           <w:rFonts w:ascii="Helvetica" w:hAnsi="Helvetica"/>
           <w:color w:val="000000"/>
+          <w:highlight w:val="yellow"/>
         </w:rPr>
         <w:t xml:space="preserve"> </w:t>
       </w:r>
@@ -963,6 +1038,7 @@
           <w:rStyle w:val="s"/>
           <w:rFonts w:ascii="Helvetica" w:hAnsi="Helvetica"/>
           <w:color w:val="000000"/>
+          <w:highlight w:val="yellow"/>
         </w:rPr>
         <w:t>'https://www.jpl.nasa.gov/spaceimages/images/largesize/PIA16225_hires.jpg'</w:t>
       </w:r>
@@ -974,12 +1050,14 @@
         <w:rPr>
           <w:rFonts w:ascii="Helvetica" w:hAnsi="Helvetica"/>
           <w:color w:val="000000"/>
-        </w:rPr>
-      </w:pPr>
-      <w:r>
-        <w:rPr>
-          <w:rFonts w:ascii="Helvetica" w:hAnsi="Helvetica"/>
-          <w:color w:val="000000"/>
+          <w:highlight w:val="yellow"/>
+        </w:rPr>
+      </w:pPr>
+      <w:r>
+        <w:rPr>
+          <w:rFonts w:ascii="Helvetica" w:hAnsi="Helvetica"/>
+          <w:color w:val="000000"/>
+          <w:highlight w:val="yellow"/>
         </w:rPr>
         <w:t>Mars Facts</w:t>
       </w:r>
@@ -995,12 +1073,14 @@
         <w:rPr>
           <w:rFonts w:ascii="Helvetica" w:hAnsi="Helvetica"/>
           <w:color w:val="000000"/>
-        </w:rPr>
-      </w:pPr>
-      <w:r>
-        <w:rPr>
-          <w:rFonts w:ascii="Helvetica" w:hAnsi="Helvetica"/>
-          <w:color w:val="000000"/>
+          <w:highlight w:val="yellow"/>
+        </w:rPr>
+      </w:pPr>
+      <w:r>
+        <w:rPr>
+          <w:rFonts w:ascii="Helvetica" w:hAnsi="Helvetica"/>
+          <w:color w:val="000000"/>
+          <w:highlight w:val="yellow"/>
         </w:rPr>
         <w:t>Visit the Mars Facts webpage</w:t>
       </w:r>
@@ -1009,6 +1089,7 @@
           <w:rStyle w:val="apple-converted-space"/>
           <w:rFonts w:ascii="Helvetica" w:hAnsi="Helvetica"/>
           <w:color w:val="000000"/>
+          <w:highlight w:val="yellow"/>
         </w:rPr>
         <w:t> </w:t>
       </w:r>
@@ -1017,6 +1098,7 @@
           <w:rPr>
             <w:rStyle w:val="Hyperlink"/>
             <w:rFonts w:ascii="Helvetica" w:hAnsi="Helvetica"/>
+            <w:highlight w:val="yellow"/>
           </w:rPr>
           <w:t>here</w:t>
         </w:r>
@@ -1026,6 +1108,7 @@
           <w:rStyle w:val="apple-converted-space"/>
           <w:rFonts w:ascii="Helvetica" w:hAnsi="Helvetica"/>
           <w:color w:val="000000"/>
+          <w:highlight w:val="yellow"/>
         </w:rPr>
         <w:t> </w:t>
       </w:r>
@@ -1033,6 +1116,7 @@
         <w:rPr>
           <w:rFonts w:ascii="Helvetica" w:hAnsi="Helvetica"/>
           <w:color w:val="000000"/>
+          <w:highlight w:val="yellow"/>
         </w:rPr>
         <w:t>and use Pandas to scrape the table containing facts about the planet including Diameter, Mass, etc.</w:t>
       </w:r>
@@ -1048,12 +1132,14 @@
         <w:rPr>
           <w:rFonts w:ascii="Helvetica" w:hAnsi="Helvetica"/>
           <w:color w:val="000000"/>
-        </w:rPr>
-      </w:pPr>
-      <w:r>
-        <w:rPr>
-          <w:rFonts w:ascii="Helvetica" w:hAnsi="Helvetica"/>
-          <w:color w:val="000000"/>
+          <w:highlight w:val="yellow"/>
+        </w:rPr>
+      </w:pPr>
+      <w:r>
+        <w:rPr>
+          <w:rFonts w:ascii="Helvetica" w:hAnsi="Helvetica"/>
+          <w:color w:val="000000"/>
+          <w:highlight w:val="yellow"/>
         </w:rPr>
         <w:t>Use Pandas to convert the data to a HTML table string.</w:t>
       </w:r>
@@ -1967,7 +2053,7 @@
         </w:rPr>
         <w:lastRenderedPageBreak/>
         <w:pict w14:anchorId="6BBF12AA">
-          <v:rect id="_x0000_i1025" alt="" style="width:450.4pt;height:.05pt;mso-width-percent:0;mso-height-percent:0;mso-width-percent:0;mso-height-percent:0" o:hrpct="998" o:hralign="center" o:hrstd="t" o:hrnoshade="t" o:hr="t" fillcolor="black" stroked="f"/>
+          <v:rect id="_x0000_i1025" alt="" style="width:449.95pt;height:.05pt;mso-width-percent:0;mso-height-percent:0;mso-width-percent:0;mso-height-percent:0" o:hrpct="997" o:hralign="center" o:hrstd="t" o:hrnoshade="t" o:hr="t" fillcolor="black" stroked="f"/>
         </w:pict>
       </w:r>
     </w:p>
@@ -2373,6 +2459,7 @@
         <w:rPr>
           <w:rFonts w:ascii="Helvetica" w:hAnsi="Helvetica"/>
           <w:color w:val="000000"/>
+          <w:highlight w:val="yellow"/>
         </w:rPr>
         <w:t>Step 3 - Submission</w:t>
       </w:r>
@@ -2390,6 +2477,7 @@
         <w:rPr>
           <w:rFonts w:ascii="Helvetica" w:hAnsi="Helvetica"/>
           <w:color w:val="000000"/>
+          <w:highlight w:val="yellow"/>
         </w:rPr>
         <w:t xml:space="preserve">To submit your work to </w:t>
       </w:r>
@@ -2398,6 +2486,7 @@
         <w:rPr>
           <w:rFonts w:ascii="Helvetica" w:hAnsi="Helvetica"/>
           <w:color w:val="000000"/>
+          <w:highlight w:val="yellow"/>
         </w:rPr>
         <w:t>BootCampSpot</w:t>
       </w:r>
@@ -2406,6 +2495,7 @@
         <w:rPr>
           <w:rFonts w:ascii="Helvetica" w:hAnsi="Helvetica"/>
           <w:color w:val="000000"/>
+          <w:highlight w:val="yellow"/>
         </w:rPr>
         <w:t>, create a new GitHub repository and upload the following:</w:t>
       </w:r>
@@ -2458,12 +2548,14 @@
         <w:rPr>
           <w:rFonts w:ascii="Helvetica" w:hAnsi="Helvetica"/>
           <w:color w:val="000000"/>
-        </w:rPr>
-      </w:pPr>
-      <w:r>
-        <w:rPr>
-          <w:rFonts w:ascii="Helvetica" w:hAnsi="Helvetica"/>
-          <w:color w:val="000000"/>
+          <w:highlight w:val="yellow"/>
+        </w:rPr>
+      </w:pPr>
+      <w:r>
+        <w:rPr>
+          <w:rFonts w:ascii="Helvetica" w:hAnsi="Helvetica"/>
+          <w:color w:val="000000"/>
+          <w:highlight w:val="yellow"/>
         </w:rPr>
         <w:t>Screenshots of your final application.</w:t>
       </w:r>
@@ -2479,12 +2571,14 @@
         <w:rPr>
           <w:rFonts w:ascii="Helvetica" w:hAnsi="Helvetica"/>
           <w:color w:val="000000"/>
-        </w:rPr>
-      </w:pPr>
-      <w:r>
-        <w:rPr>
-          <w:rFonts w:ascii="Helvetica" w:hAnsi="Helvetica"/>
-          <w:color w:val="000000"/>
+          <w:highlight w:val="yellow"/>
+        </w:rPr>
+      </w:pPr>
+      <w:r>
+        <w:rPr>
+          <w:rFonts w:ascii="Helvetica" w:hAnsi="Helvetica"/>
+          <w:color w:val="000000"/>
+          <w:highlight w:val="yellow"/>
         </w:rPr>
         <w:t xml:space="preserve">Submit the link to your new repository to </w:t>
       </w:r>
@@ -2493,6 +2587,7 @@
         <w:rPr>
           <w:rFonts w:ascii="Helvetica" w:hAnsi="Helvetica"/>
           <w:color w:val="000000"/>
+          <w:highlight w:val="yellow"/>
         </w:rPr>
         <w:t>BootCampSpot</w:t>
       </w:r>
@@ -2501,6 +2596,7 @@
         <w:rPr>
           <w:rFonts w:ascii="Helvetica" w:hAnsi="Helvetica"/>
           <w:color w:val="000000"/>
+          <w:highlight w:val="yellow"/>
         </w:rPr>
         <w:t>.</w:t>
       </w:r>
@@ -2512,12 +2608,14 @@
         <w:rPr>
           <w:rFonts w:ascii="Helvetica" w:hAnsi="Helvetica"/>
           <w:color w:val="000000"/>
-        </w:rPr>
-      </w:pPr>
-      <w:r>
-        <w:rPr>
-          <w:rFonts w:ascii="Helvetica" w:hAnsi="Helvetica"/>
-          <w:color w:val="000000"/>
+          <w:highlight w:val="yellow"/>
+        </w:rPr>
+      </w:pPr>
+      <w:r>
+        <w:rPr>
+          <w:rFonts w:ascii="Helvetica" w:hAnsi="Helvetica"/>
+          <w:color w:val="000000"/>
+          <w:highlight w:val="yellow"/>
         </w:rPr>
         <w:t>Hints</w:t>
       </w:r>
@@ -2533,12 +2631,14 @@
         <w:rPr>
           <w:rFonts w:ascii="Helvetica" w:hAnsi="Helvetica"/>
           <w:color w:val="000000"/>
-        </w:rPr>
-      </w:pPr>
-      <w:r>
-        <w:rPr>
-          <w:rFonts w:ascii="Helvetica" w:hAnsi="Helvetica"/>
-          <w:color w:val="000000"/>
+          <w:highlight w:val="yellow"/>
+        </w:rPr>
+      </w:pPr>
+      <w:r>
+        <w:rPr>
+          <w:rFonts w:ascii="Helvetica" w:hAnsi="Helvetica"/>
+          <w:color w:val="000000"/>
+          <w:highlight w:val="yellow"/>
         </w:rPr>
         <w:t xml:space="preserve">Use Splinter to navigate the sites when needed and </w:t>
       </w:r>
@@ -2547,6 +2647,7 @@
         <w:rPr>
           <w:rFonts w:ascii="Helvetica" w:hAnsi="Helvetica"/>
           <w:color w:val="000000"/>
+          <w:highlight w:val="yellow"/>
         </w:rPr>
         <w:t>BeautifulSoup</w:t>
       </w:r>
@@ -2555,6 +2656,7 @@
         <w:rPr>
           <w:rFonts w:ascii="Helvetica" w:hAnsi="Helvetica"/>
           <w:color w:val="000000"/>
+          <w:highlight w:val="yellow"/>
         </w:rPr>
         <w:t xml:space="preserve"> to help find and parse out the necessary data.</w:t>
       </w:r>
@@ -2648,12 +2750,14 @@
         <w:rPr>
           <w:rFonts w:ascii="Helvetica" w:hAnsi="Helvetica"/>
           <w:color w:val="000000"/>
-        </w:rPr>
-      </w:pPr>
-      <w:r>
-        <w:rPr>
-          <w:rFonts w:ascii="Helvetica" w:hAnsi="Helvetica"/>
-          <w:color w:val="000000"/>
+          <w:highlight w:val="yellow"/>
+        </w:rPr>
+      </w:pPr>
+      <w:r>
+        <w:rPr>
+          <w:rFonts w:ascii="Helvetica" w:hAnsi="Helvetica"/>
+          <w:color w:val="000000"/>
+          <w:highlight w:val="yellow"/>
         </w:rPr>
         <w:t>Use Bootstrap to structure your HTML template.</w:t>
       </w:r>

</xml_diff>